<commit_message>
Fixed experience section of  resume.
</commit_message>
<xml_diff>
--- a/Zefeng_Revised_Resume_9-28-19.docx
+++ b/Zefeng_Revised_Resume_9-28-19.docx
@@ -106,6 +106,388 @@
           <w:bottom w:val="single" w:sz="4" w:space="0" w:color="auto"/>
         </w:pBdr>
         <w:rPr>
+          <w:b/>
+          <w:sz w:val="22"/>
+          <w:szCs w:val="22"/>
+        </w:rPr>
+      </w:pPr>
+      <w:r>
+        <w:rPr>
+          <w:b/>
+          <w:sz w:val="22"/>
+          <w:szCs w:val="22"/>
+        </w:rPr>
+        <w:t>EDUCATION</w:t>
+      </w:r>
+    </w:p>
+    <w:p>
+      <w:pPr>
+        <w:tabs>
+          <w:tab w:val="left" w:pos="180"/>
+        </w:tabs>
+        <w:rPr>
+          <w:sz w:val="21"/>
+          <w:szCs w:val="21"/>
+        </w:rPr>
+      </w:pPr>
+      <w:r>
+        <w:rPr>
+          <w:b/>
+          <w:sz w:val="22"/>
+          <w:szCs w:val="22"/>
+        </w:rPr>
+        <w:t>Northeastern University</w:t>
+      </w:r>
+      <w:r>
+        <w:rPr>
+          <w:sz w:val="21"/>
+          <w:szCs w:val="21"/>
+        </w:rPr>
+        <w:t xml:space="preserve">, Boston, MA                </w:t>
+      </w:r>
+      <w:r>
+        <w:rPr>
+          <w:sz w:val="21"/>
+          <w:szCs w:val="21"/>
+        </w:rPr>
+        <w:tab/>
+      </w:r>
+      <w:r>
+        <w:rPr>
+          <w:sz w:val="21"/>
+          <w:szCs w:val="21"/>
+        </w:rPr>
+        <w:tab/>
+        <w:t xml:space="preserve">    </w:t>
+      </w:r>
+      <w:r>
+        <w:rPr>
+          <w:sz w:val="21"/>
+          <w:szCs w:val="21"/>
+        </w:rPr>
+        <w:tab/>
+      </w:r>
+      <w:r>
+        <w:rPr>
+          <w:sz w:val="21"/>
+          <w:szCs w:val="21"/>
+        </w:rPr>
+        <w:tab/>
+        <w:t xml:space="preserve">                                         </w:t>
+      </w:r>
+      <w:r>
+        <w:rPr>
+          <w:sz w:val="21"/>
+          <w:szCs w:val="21"/>
+        </w:rPr>
+        <w:tab/>
+      </w:r>
+      <w:r>
+        <w:rPr>
+          <w:sz w:val="21"/>
+          <w:szCs w:val="21"/>
+        </w:rPr>
+        <w:tab/>
+        <w:t xml:space="preserve">           May 2022</w:t>
+      </w:r>
+    </w:p>
+    <w:p>
+      <w:pPr>
+        <w:tabs>
+          <w:tab w:val="left" w:pos="180"/>
+        </w:tabs>
+        <w:contextualSpacing/>
+        <w:rPr>
+          <w:i/>
+          <w:sz w:val="20"/>
+          <w:szCs w:val="20"/>
+        </w:rPr>
+      </w:pPr>
+      <w:r>
+        <w:rPr>
+          <w:i/>
+          <w:sz w:val="20"/>
+          <w:szCs w:val="20"/>
+        </w:rPr>
+        <w:t>Candidate for a BS in Computer Science and Business Administration, Concentration in Accounting</w:t>
+      </w:r>
+    </w:p>
+    <w:p>
+      <w:pPr>
+        <w:tabs>
+          <w:tab w:val="left" w:pos="180"/>
+        </w:tabs>
+        <w:contextualSpacing/>
+        <w:rPr>
+          <w:color w:val="000000" w:themeColor="text1"/>
+          <w:sz w:val="20"/>
+          <w:szCs w:val="20"/>
+        </w:rPr>
+      </w:pPr>
+      <w:r>
+        <w:rPr>
+          <w:b/>
+          <w:color w:val="000000" w:themeColor="text1"/>
+          <w:sz w:val="20"/>
+          <w:szCs w:val="20"/>
+        </w:rPr>
+        <w:t xml:space="preserve">Overall / Major GPA: </w:t>
+      </w:r>
+      <w:r>
+        <w:rPr>
+          <w:bCs/>
+          <w:color w:val="000000" w:themeColor="text1"/>
+          <w:sz w:val="20"/>
+          <w:szCs w:val="20"/>
+        </w:rPr>
+        <w:t>3.82</w:t>
+      </w:r>
+      <w:r>
+        <w:rPr>
+          <w:b/>
+          <w:color w:val="000000" w:themeColor="text1"/>
+          <w:sz w:val="20"/>
+          <w:szCs w:val="20"/>
+        </w:rPr>
+        <w:t xml:space="preserve"> | </w:t>
+      </w:r>
+      <w:r>
+        <w:rPr>
+          <w:color w:val="000000" w:themeColor="text1"/>
+          <w:sz w:val="20"/>
+          <w:szCs w:val="20"/>
+        </w:rPr>
+        <w:t>4.0</w:t>
+      </w:r>
+    </w:p>
+    <w:p>
+      <w:pPr>
+        <w:rPr>
+          <w:sz w:val="20"/>
+          <w:szCs w:val="20"/>
+        </w:rPr>
+      </w:pPr>
+      <w:r>
+        <w:rPr>
+          <w:b/>
+          <w:sz w:val="20"/>
+          <w:szCs w:val="20"/>
+        </w:rPr>
+        <w:t>Relevant Coursework:</w:t>
+      </w:r>
+      <w:r>
+        <w:rPr>
+          <w:sz w:val="20"/>
+          <w:szCs w:val="20"/>
+        </w:rPr>
+        <w:t xml:space="preserve"> Object Oriented Design, Fundamentals of Computer Science I and II, Discrete Structures, Linear Algebra,</w:t>
+      </w:r>
+    </w:p>
+    <w:p>
+      <w:pPr>
+        <w:rPr>
+          <w:sz w:val="20"/>
+          <w:szCs w:val="20"/>
+        </w:rPr>
+      </w:pPr>
+      <w:r>
+        <w:rPr>
+          <w:sz w:val="20"/>
+          <w:szCs w:val="20"/>
+        </w:rPr>
+        <w:t>(In Progress) Algorithms and Data Structures, Database Design</w:t>
+      </w:r>
+    </w:p>
+    <w:p>
+      <w:pPr>
+        <w:rPr>
+          <w:sz w:val="20"/>
+          <w:szCs w:val="20"/>
+        </w:rPr>
+      </w:pPr>
+      <w:r>
+        <w:rPr>
+          <w:b/>
+          <w:sz w:val="20"/>
+          <w:szCs w:val="20"/>
+        </w:rPr>
+        <w:t xml:space="preserve">Honors and Awards: </w:t>
+      </w:r>
+      <w:r>
+        <w:rPr>
+          <w:bCs/>
+          <w:sz w:val="20"/>
+          <w:szCs w:val="20"/>
+        </w:rPr>
+        <w:t xml:space="preserve">Dean’s List, </w:t>
+      </w:r>
+      <w:r>
+        <w:rPr>
+          <w:sz w:val="20"/>
+          <w:szCs w:val="20"/>
+        </w:rPr>
+        <w:t xml:space="preserve">International Scholar, </w:t>
+      </w:r>
+      <w:r>
+        <w:rPr>
+          <w:sz w:val="20"/>
+          <w:szCs w:val="20"/>
+        </w:rPr>
+        <w:t>Top 10/</w:t>
+      </w:r>
+      <w:r>
+        <w:rPr>
+          <w:sz w:val="20"/>
+          <w:szCs w:val="20"/>
+        </w:rPr>
+        <w:t xml:space="preserve">Best Rookie Award </w:t>
+      </w:r>
+      <w:r>
+        <w:rPr>
+          <w:sz w:val="20"/>
+          <w:szCs w:val="20"/>
+        </w:rPr>
+        <w:t xml:space="preserve">at </w:t>
+      </w:r>
+      <w:r>
+        <w:rPr>
+          <w:sz w:val="20"/>
+          <w:szCs w:val="20"/>
+        </w:rPr>
+        <w:t>Hack Beanpot</w:t>
+      </w:r>
+    </w:p>
+    <w:p>
+      <w:pPr>
+        <w:rPr>
+          <w:sz w:val="20"/>
+          <w:szCs w:val="20"/>
+        </w:rPr>
+      </w:pPr>
+    </w:p>
+    <w:p>
+      <w:pPr>
+        <w:rPr>
+          <w:sz w:val="21"/>
+          <w:szCs w:val="21"/>
+        </w:rPr>
+      </w:pPr>
+      <w:r>
+        <w:rPr>
+          <w:b/>
+          <w:sz w:val="21"/>
+          <w:szCs w:val="21"/>
+        </w:rPr>
+        <w:t xml:space="preserve">West Windsor Plainsboro High School South, </w:t>
+      </w:r>
+      <w:r>
+        <w:rPr>
+          <w:sz w:val="21"/>
+          <w:szCs w:val="21"/>
+        </w:rPr>
+        <w:t>Princeton Junction, NJ</w:t>
+      </w:r>
+      <w:r>
+        <w:rPr>
+          <w:sz w:val="21"/>
+          <w:szCs w:val="21"/>
+        </w:rPr>
+        <w:tab/>
+      </w:r>
+      <w:r>
+        <w:rPr>
+          <w:sz w:val="21"/>
+          <w:szCs w:val="21"/>
+        </w:rPr>
+        <w:tab/>
+        <w:t xml:space="preserve"> </w:t>
+      </w:r>
+      <w:r>
+        <w:rPr>
+          <w:sz w:val="21"/>
+          <w:szCs w:val="21"/>
+        </w:rPr>
+        <w:tab/>
+      </w:r>
+      <w:r>
+        <w:rPr>
+          <w:sz w:val="21"/>
+          <w:szCs w:val="21"/>
+        </w:rPr>
+        <w:tab/>
+      </w:r>
+      <w:r>
+        <w:rPr>
+          <w:sz w:val="21"/>
+          <w:szCs w:val="21"/>
+        </w:rPr>
+        <w:tab/>
+        <w:t xml:space="preserve">           June 2018</w:t>
+      </w:r>
+    </w:p>
+    <w:p>
+      <w:pPr>
+        <w:rPr>
+          <w:iCs/>
+          <w:sz w:val="20"/>
+          <w:szCs w:val="20"/>
+        </w:rPr>
+      </w:pPr>
+      <w:r>
+        <w:rPr>
+          <w:b/>
+          <w:bCs/>
+          <w:iCs/>
+          <w:sz w:val="20"/>
+          <w:szCs w:val="20"/>
+        </w:rPr>
+        <w:t>GPA:</w:t>
+      </w:r>
+      <w:r>
+        <w:rPr>
+          <w:iCs/>
+          <w:sz w:val="20"/>
+          <w:szCs w:val="20"/>
+        </w:rPr>
+        <w:t xml:space="preserve"> 3.9 </w:t>
+      </w:r>
+      <w:r>
+        <w:rPr>
+          <w:iCs/>
+          <w:sz w:val="20"/>
+          <w:szCs w:val="20"/>
+        </w:rPr>
+        <w:t>|</w:t>
+      </w:r>
+      <w:r>
+        <w:rPr>
+          <w:iCs/>
+          <w:sz w:val="20"/>
+          <w:szCs w:val="20"/>
+        </w:rPr>
+        <w:t xml:space="preserve"> 4.6</w:t>
+      </w:r>
+    </w:p>
+    <w:p>
+      <w:pPr>
+        <w:pBdr>
+          <w:bottom w:val="single" w:sz="4" w:space="0" w:color="auto"/>
+        </w:pBdr>
+        <w:rPr>
+          <w:b/>
+          <w:sz w:val="22"/>
+          <w:szCs w:val="22"/>
+        </w:rPr>
+      </w:pPr>
+      <w:bookmarkStart w:id="0" w:name="_GoBack"/>
+      <w:bookmarkEnd w:id="0"/>
+    </w:p>
+    <w:p>
+      <w:pPr>
+        <w:pBdr>
+          <w:bottom w:val="single" w:sz="4" w:space="0" w:color="auto"/>
+        </w:pBdr>
+        <w:rPr>
           <w:sz w:val="22"/>
           <w:szCs w:val="22"/>
         </w:rPr>
@@ -413,379 +795,6 @@
     </w:p>
     <w:p>
       <w:pPr>
-        <w:jc w:val="center"/>
-      </w:pPr>
-    </w:p>
-    <w:p>
-      <w:pPr>
-        <w:pBdr>
-          <w:bottom w:val="single" w:sz="4" w:space="0" w:color="auto"/>
-        </w:pBdr>
-        <w:rPr>
-          <w:b/>
-          <w:sz w:val="22"/>
-          <w:szCs w:val="22"/>
-        </w:rPr>
-      </w:pPr>
-      <w:r>
-        <w:rPr>
-          <w:b/>
-          <w:sz w:val="22"/>
-          <w:szCs w:val="22"/>
-        </w:rPr>
-        <w:t>EDUCATION</w:t>
-      </w:r>
-    </w:p>
-    <w:p>
-      <w:pPr>
-        <w:tabs>
-          <w:tab w:val="left" w:pos="180"/>
-        </w:tabs>
-        <w:rPr>
-          <w:sz w:val="21"/>
-          <w:szCs w:val="21"/>
-        </w:rPr>
-      </w:pPr>
-      <w:r>
-        <w:rPr>
-          <w:b/>
-          <w:sz w:val="22"/>
-          <w:szCs w:val="22"/>
-        </w:rPr>
-        <w:t>Northeastern University</w:t>
-      </w:r>
-      <w:r>
-        <w:rPr>
-          <w:sz w:val="21"/>
-          <w:szCs w:val="21"/>
-        </w:rPr>
-        <w:t xml:space="preserve">, Boston, MA                </w:t>
-      </w:r>
-      <w:r>
-        <w:rPr>
-          <w:sz w:val="21"/>
-          <w:szCs w:val="21"/>
-        </w:rPr>
-        <w:tab/>
-      </w:r>
-      <w:r>
-        <w:rPr>
-          <w:sz w:val="21"/>
-          <w:szCs w:val="21"/>
-        </w:rPr>
-        <w:tab/>
-        <w:t xml:space="preserve">    </w:t>
-      </w:r>
-      <w:r>
-        <w:rPr>
-          <w:sz w:val="21"/>
-          <w:szCs w:val="21"/>
-        </w:rPr>
-        <w:tab/>
-      </w:r>
-      <w:r>
-        <w:rPr>
-          <w:sz w:val="21"/>
-          <w:szCs w:val="21"/>
-        </w:rPr>
-        <w:tab/>
-        <w:t xml:space="preserve">                                         </w:t>
-      </w:r>
-      <w:r>
-        <w:rPr>
-          <w:sz w:val="21"/>
-          <w:szCs w:val="21"/>
-        </w:rPr>
-        <w:tab/>
-      </w:r>
-      <w:r>
-        <w:rPr>
-          <w:sz w:val="21"/>
-          <w:szCs w:val="21"/>
-        </w:rPr>
-        <w:tab/>
-        <w:t xml:space="preserve">           May 2022</w:t>
-      </w:r>
-    </w:p>
-    <w:p>
-      <w:pPr>
-        <w:tabs>
-          <w:tab w:val="left" w:pos="180"/>
-        </w:tabs>
-        <w:contextualSpacing/>
-        <w:rPr>
-          <w:i/>
-          <w:sz w:val="20"/>
-          <w:szCs w:val="20"/>
-        </w:rPr>
-      </w:pPr>
-      <w:r>
-        <w:rPr>
-          <w:i/>
-          <w:sz w:val="20"/>
-          <w:szCs w:val="20"/>
-        </w:rPr>
-        <w:t>Candidate for a BS in Computer Science and Business Administration, Concentration in Accounting</w:t>
-      </w:r>
-    </w:p>
-    <w:p>
-      <w:pPr>
-        <w:tabs>
-          <w:tab w:val="left" w:pos="180"/>
-        </w:tabs>
-        <w:contextualSpacing/>
-        <w:rPr>
-          <w:color w:val="000000" w:themeColor="text1"/>
-          <w:sz w:val="20"/>
-          <w:szCs w:val="20"/>
-        </w:rPr>
-      </w:pPr>
-      <w:r>
-        <w:rPr>
-          <w:b/>
-          <w:color w:val="000000" w:themeColor="text1"/>
-          <w:sz w:val="20"/>
-          <w:szCs w:val="20"/>
-        </w:rPr>
-        <w:t xml:space="preserve">Overall / Major GPA: </w:t>
-      </w:r>
-      <w:r>
-        <w:rPr>
-          <w:bCs/>
-          <w:color w:val="000000" w:themeColor="text1"/>
-          <w:sz w:val="20"/>
-          <w:szCs w:val="20"/>
-        </w:rPr>
-        <w:t>3.82</w:t>
-      </w:r>
-      <w:r>
-        <w:rPr>
-          <w:b/>
-          <w:color w:val="000000" w:themeColor="text1"/>
-          <w:sz w:val="20"/>
-          <w:szCs w:val="20"/>
-        </w:rPr>
-        <w:t xml:space="preserve"> | </w:t>
-      </w:r>
-      <w:r>
-        <w:rPr>
-          <w:color w:val="000000" w:themeColor="text1"/>
-          <w:sz w:val="20"/>
-          <w:szCs w:val="20"/>
-        </w:rPr>
-        <w:t>4.0</w:t>
-      </w:r>
-    </w:p>
-    <w:p>
-      <w:pPr>
-        <w:rPr>
-          <w:sz w:val="20"/>
-          <w:szCs w:val="20"/>
-        </w:rPr>
-      </w:pPr>
-      <w:r>
-        <w:rPr>
-          <w:b/>
-          <w:sz w:val="20"/>
-          <w:szCs w:val="20"/>
-        </w:rPr>
-        <w:t>Relevant Coursework:</w:t>
-      </w:r>
-      <w:r>
-        <w:rPr>
-          <w:sz w:val="20"/>
-          <w:szCs w:val="20"/>
-        </w:rPr>
-        <w:t xml:space="preserve"> Object Oriented Design, Fundamentals of Computer Science I and II, Discrete Structures, Linear Algebra,</w:t>
-      </w:r>
-    </w:p>
-    <w:p>
-      <w:pPr>
-        <w:rPr>
-          <w:sz w:val="20"/>
-          <w:szCs w:val="20"/>
-        </w:rPr>
-      </w:pPr>
-      <w:r>
-        <w:rPr>
-          <w:sz w:val="20"/>
-          <w:szCs w:val="20"/>
-        </w:rPr>
-        <w:t>(In Progress) Algorithms and Data Structures, Database Design</w:t>
-      </w:r>
-    </w:p>
-    <w:p>
-      <w:pPr>
-        <w:rPr>
-          <w:sz w:val="20"/>
-          <w:szCs w:val="20"/>
-        </w:rPr>
-      </w:pPr>
-      <w:r>
-        <w:rPr>
-          <w:b/>
-          <w:sz w:val="20"/>
-          <w:szCs w:val="20"/>
-        </w:rPr>
-        <w:t xml:space="preserve">Honors and Awards: </w:t>
-      </w:r>
-      <w:r>
-        <w:rPr>
-          <w:bCs/>
-          <w:sz w:val="20"/>
-          <w:szCs w:val="20"/>
-        </w:rPr>
-        <w:t xml:space="preserve">Dean’s List, </w:t>
-      </w:r>
-      <w:r>
-        <w:rPr>
-          <w:sz w:val="20"/>
-          <w:szCs w:val="20"/>
-        </w:rPr>
-        <w:t xml:space="preserve">International Scholar, </w:t>
-      </w:r>
-      <w:r>
-        <w:rPr>
-          <w:sz w:val="20"/>
-          <w:szCs w:val="20"/>
-        </w:rPr>
-        <w:t>Top 10/</w:t>
-      </w:r>
-      <w:r>
-        <w:rPr>
-          <w:sz w:val="20"/>
-          <w:szCs w:val="20"/>
-        </w:rPr>
-        <w:t xml:space="preserve">Best Rookie Award </w:t>
-      </w:r>
-      <w:r>
-        <w:rPr>
-          <w:sz w:val="20"/>
-          <w:szCs w:val="20"/>
-        </w:rPr>
-        <w:t xml:space="preserve">at </w:t>
-      </w:r>
-      <w:r>
-        <w:rPr>
-          <w:sz w:val="20"/>
-          <w:szCs w:val="20"/>
-        </w:rPr>
-        <w:t>Hack Beanpot</w:t>
-      </w:r>
-    </w:p>
-    <w:p>
-      <w:pPr>
-        <w:rPr>
-          <w:sz w:val="20"/>
-          <w:szCs w:val="20"/>
-        </w:rPr>
-      </w:pPr>
-    </w:p>
-    <w:p>
-      <w:pPr>
-        <w:rPr>
-          <w:sz w:val="21"/>
-          <w:szCs w:val="21"/>
-        </w:rPr>
-      </w:pPr>
-      <w:r>
-        <w:rPr>
-          <w:b/>
-          <w:sz w:val="21"/>
-          <w:szCs w:val="21"/>
-        </w:rPr>
-        <w:t xml:space="preserve">West Windsor Plainsboro High School South, </w:t>
-      </w:r>
-      <w:r>
-        <w:rPr>
-          <w:sz w:val="21"/>
-          <w:szCs w:val="21"/>
-        </w:rPr>
-        <w:t>Princeton Junction, NJ</w:t>
-      </w:r>
-      <w:r>
-        <w:rPr>
-          <w:sz w:val="21"/>
-          <w:szCs w:val="21"/>
-        </w:rPr>
-        <w:tab/>
-      </w:r>
-      <w:r>
-        <w:rPr>
-          <w:sz w:val="21"/>
-          <w:szCs w:val="21"/>
-        </w:rPr>
-        <w:tab/>
-        <w:t xml:space="preserve"> </w:t>
-      </w:r>
-      <w:r>
-        <w:rPr>
-          <w:sz w:val="21"/>
-          <w:szCs w:val="21"/>
-        </w:rPr>
-        <w:tab/>
-      </w:r>
-      <w:r>
-        <w:rPr>
-          <w:sz w:val="21"/>
-          <w:szCs w:val="21"/>
-        </w:rPr>
-        <w:tab/>
-      </w:r>
-      <w:r>
-        <w:rPr>
-          <w:sz w:val="21"/>
-          <w:szCs w:val="21"/>
-        </w:rPr>
-        <w:tab/>
-        <w:t xml:space="preserve">           June 2018</w:t>
-      </w:r>
-    </w:p>
-    <w:p>
-      <w:pPr>
-        <w:rPr>
-          <w:iCs/>
-          <w:sz w:val="20"/>
-          <w:szCs w:val="20"/>
-        </w:rPr>
-      </w:pPr>
-      <w:r>
-        <w:rPr>
-          <w:b/>
-          <w:bCs/>
-          <w:iCs/>
-          <w:sz w:val="20"/>
-          <w:szCs w:val="20"/>
-        </w:rPr>
-        <w:t>GPA:</w:t>
-      </w:r>
-      <w:r>
-        <w:rPr>
-          <w:iCs/>
-          <w:sz w:val="20"/>
-          <w:szCs w:val="20"/>
-        </w:rPr>
-        <w:t xml:space="preserve"> 3.9 </w:t>
-      </w:r>
-      <w:r>
-        <w:rPr>
-          <w:iCs/>
-          <w:sz w:val="20"/>
-          <w:szCs w:val="20"/>
-        </w:rPr>
-        <w:t>|</w:t>
-      </w:r>
-      <w:r>
-        <w:rPr>
-          <w:iCs/>
-          <w:sz w:val="20"/>
-          <w:szCs w:val="20"/>
-        </w:rPr>
-        <w:t xml:space="preserve"> 4.6</w:t>
-      </w:r>
-    </w:p>
-    <w:p>
-      <w:pPr>
         <w:rPr>
           <w:i/>
           <w:sz w:val="20"/>
@@ -1002,17 +1011,7 @@
           <w:sz w:val="21"/>
           <w:szCs w:val="21"/>
         </w:rPr>
-        <w:t>Rewrote the web scraper classes that produce info from the school’s site using cheerio’s implementation of</w:t>
-      </w:r>
-      <w:bookmarkStart w:id="0" w:name="_GoBack"/>
-      <w:bookmarkEnd w:id="0"/>
-      <w:r>
-        <w:rPr>
-          <w:bCs/>
-          <w:sz w:val="21"/>
-          <w:szCs w:val="21"/>
-        </w:rPr>
-        <w:t xml:space="preserve"> jQuery</w:t>
+        <w:t>Rewrote the web scraper classes that produce info from the school’s site using cheerio’s implementation of jQuery</w:t>
       </w:r>
     </w:p>
     <w:p>

</xml_diff>